<commit_message>
Update for designer diary week 2
</commit_message>
<xml_diff>
--- a/assets/asg/Designer Diary.docx
+++ b/assets/asg/Designer Diary.docx
@@ -7,6 +7,8 @@
         <w:rPr>
           <w:b/>
           <w:bCs/>
+          <w:sz w:val="28"/>
+          <w:szCs w:val="28"/>
           <w:u w:val="single"/>
         </w:rPr>
       </w:pPr>
@@ -14,6 +16,8 @@
         <w:rPr>
           <w:b/>
           <w:bCs/>
+          <w:sz w:val="28"/>
+          <w:szCs w:val="28"/>
           <w:u w:val="single"/>
         </w:rPr>
         <w:t>1</w:t>
@@ -22,6 +26,8 @@
         <w:rPr>
           <w:b/>
           <w:bCs/>
+          <w:sz w:val="28"/>
+          <w:szCs w:val="28"/>
           <w:u w:val="single"/>
           <w:vertAlign w:val="superscript"/>
         </w:rPr>
@@ -31,6 +37,8 @@
         <w:rPr>
           <w:b/>
           <w:bCs/>
+          <w:sz w:val="28"/>
+          <w:szCs w:val="28"/>
           <w:u w:val="single"/>
         </w:rPr>
         <w:t xml:space="preserve"> Week</w:t>
@@ -39,6 +47,8 @@
         <w:rPr>
           <w:b/>
           <w:bCs/>
+          <w:sz w:val="28"/>
+          <w:szCs w:val="28"/>
           <w:u w:val="single"/>
         </w:rPr>
         <w:t xml:space="preserve"> (Done on 14/4/2023)</w:t>
@@ -280,7 +290,7 @@
                     </pic:cNvPicPr>
                   </pic:nvPicPr>
                   <pic:blipFill>
-                    <a:blip r:embed="rId4">
+                    <a:blip r:embed="rId5">
                       <a:extLst>
                         <a:ext uri="{28A0092B-C50C-407E-A947-70E740481C1C}">
                           <a14:useLocalDpi xmlns:a14="http://schemas.microsoft.com/office/drawing/2010/main" val="0"/>
@@ -703,16 +713,7 @@
           <w:sz w:val="22"/>
           <w:szCs w:val="22"/>
         </w:rPr>
-        <w:t xml:space="preserve">Landing on each tile may have special effects which may be beneficial or </w:t>
-      </w:r>
-      <w:r>
-        <w:rPr>
-          <w:rStyle w:val="normaltextrun"/>
-          <w:rFonts w:ascii="Calibri" w:hAnsi="Calibri" w:cs="Calibri"/>
-          <w:sz w:val="22"/>
-          <w:szCs w:val="22"/>
-        </w:rPr>
-        <w:t>harmful.</w:t>
+        <w:t>Landing on each tile may have special effects which may be beneficial or harmful.</w:t>
       </w:r>
       <w:r>
         <w:rPr>
@@ -1374,9 +1375,10 @@
         <w:spacing w:before="0" w:beforeAutospacing="0" w:after="0" w:afterAutospacing="0"/>
         <w:textAlignment w:val="baseline"/>
         <w:rPr>
-          <w:rFonts w:ascii="Segoe UI" w:hAnsi="Segoe UI" w:cs="Segoe UI"/>
-          <w:sz w:val="18"/>
-          <w:szCs w:val="18"/>
+          <w:rStyle w:val="eop"/>
+          <w:rFonts w:ascii="Calibri" w:hAnsi="Calibri" w:cs="Calibri"/>
+          <w:sz w:val="22"/>
+          <w:szCs w:val="22"/>
           <w:lang w:val="en-GB"/>
         </w:rPr>
       </w:pPr>
@@ -1406,45 +1408,284 @@
         <w:spacing w:before="0" w:beforeAutospacing="0" w:after="0" w:afterAutospacing="0"/>
         <w:textAlignment w:val="baseline"/>
         <w:rPr>
-          <w:rFonts w:ascii="Segoe UI" w:hAnsi="Segoe UI" w:cs="Segoe UI"/>
-          <w:sz w:val="18"/>
-          <w:szCs w:val="18"/>
-          <w:lang w:val="en-GB"/>
-        </w:rPr>
-      </w:pPr>
-      <w:r>
-        <w:rPr>
-          <w:rStyle w:val="eop"/>
-          <w:rFonts w:ascii="Calibri" w:hAnsi="Calibri" w:cs="Calibri"/>
-          <w:sz w:val="22"/>
-          <w:szCs w:val="22"/>
-          <w:lang w:val="en-GB"/>
-        </w:rPr>
-        <w:t> </w:t>
-      </w:r>
-    </w:p>
-    <w:p>
-      <w:pPr>
-        <w:pStyle w:val="paragraph"/>
-        <w:spacing w:before="0" w:beforeAutospacing="0" w:after="0" w:afterAutospacing="0"/>
-        <w:textAlignment w:val="baseline"/>
-        <w:rPr>
-          <w:rFonts w:ascii="Segoe UI" w:hAnsi="Segoe UI" w:cs="Segoe UI"/>
-          <w:sz w:val="18"/>
-          <w:szCs w:val="18"/>
-          <w:lang w:val="en-GB"/>
-        </w:rPr>
-      </w:pPr>
-      <w:r>
-        <w:rPr>
-          <w:rStyle w:val="eop"/>
-          <w:rFonts w:ascii="Calibri" w:hAnsi="Calibri" w:cs="Calibri"/>
-          <w:sz w:val="22"/>
-          <w:szCs w:val="22"/>
-          <w:lang w:val="en-GB"/>
-        </w:rPr>
-        <w:t> </w:t>
-      </w:r>
+          <w:rStyle w:val="eop"/>
+          <w:rFonts w:ascii="Calibri" w:hAnsi="Calibri" w:cs="Calibri"/>
+          <w:sz w:val="22"/>
+          <w:szCs w:val="22"/>
+          <w:lang w:val="en-GB"/>
+        </w:rPr>
+      </w:pPr>
+    </w:p>
+    <w:p>
+      <w:pPr>
+        <w:pStyle w:val="paragraph"/>
+        <w:spacing w:before="0" w:beforeAutospacing="0" w:after="0" w:afterAutospacing="0"/>
+        <w:textAlignment w:val="baseline"/>
+        <w:rPr>
+          <w:rStyle w:val="eop"/>
+          <w:rFonts w:ascii="Calibri" w:hAnsi="Calibri" w:cs="Calibri"/>
+          <w:sz w:val="22"/>
+          <w:szCs w:val="22"/>
+          <w:lang w:val="en-GB"/>
+        </w:rPr>
+      </w:pPr>
+    </w:p>
+    <w:p>
+      <w:pPr>
+        <w:pStyle w:val="paragraph"/>
+        <w:spacing w:before="0" w:beforeAutospacing="0" w:after="0" w:afterAutospacing="0"/>
+        <w:textAlignment w:val="baseline"/>
+        <w:rPr>
+          <w:rFonts w:ascii="Segoe UI" w:hAnsi="Segoe UI" w:cs="Segoe UI"/>
+          <w:sz w:val="18"/>
+          <w:szCs w:val="18"/>
+          <w:lang w:val="en-GB"/>
+        </w:rPr>
+      </w:pPr>
+    </w:p>
+    <w:p>
+      <w:pPr>
+        <w:pStyle w:val="paragraph"/>
+        <w:spacing w:before="0" w:beforeAutospacing="0" w:after="0" w:afterAutospacing="0"/>
+        <w:textAlignment w:val="baseline"/>
+        <w:rPr>
+          <w:rFonts w:ascii="Segoe UI" w:hAnsi="Segoe UI" w:cs="Segoe UI"/>
+          <w:sz w:val="18"/>
+          <w:szCs w:val="18"/>
+          <w:lang w:val="en-GB"/>
+        </w:rPr>
+      </w:pPr>
+      <w:r>
+        <w:rPr>
+          <w:rStyle w:val="eop"/>
+          <w:rFonts w:ascii="Calibri" w:hAnsi="Calibri" w:cs="Calibri"/>
+          <w:sz w:val="22"/>
+          <w:szCs w:val="22"/>
+          <w:lang w:val="en-GB"/>
+        </w:rPr>
+        <w:t> </w:t>
+      </w:r>
+    </w:p>
+    <w:p>
+      <w:pPr>
+        <w:rPr>
+          <w:b/>
+          <w:bCs/>
+          <w:sz w:val="28"/>
+          <w:szCs w:val="28"/>
+          <w:u w:val="single"/>
+        </w:rPr>
+      </w:pPr>
+      <w:r>
+        <w:rPr>
+          <w:rStyle w:val="eop"/>
+          <w:rFonts w:ascii="Calibri" w:hAnsi="Calibri" w:cs="Calibri"/>
+          <w:lang w:val="en-GB"/>
+        </w:rPr>
+        <w:t> </w:t>
+      </w:r>
+      <w:r>
+        <w:rPr>
+          <w:b/>
+          <w:bCs/>
+          <w:sz w:val="28"/>
+          <w:szCs w:val="28"/>
+          <w:u w:val="single"/>
+        </w:rPr>
+        <w:t>2</w:t>
+      </w:r>
+      <w:r>
+        <w:rPr>
+          <w:b/>
+          <w:bCs/>
+          <w:sz w:val="28"/>
+          <w:szCs w:val="28"/>
+          <w:u w:val="single"/>
+          <w:vertAlign w:val="superscript"/>
+        </w:rPr>
+        <w:t>nd</w:t>
+      </w:r>
+      <w:r>
+        <w:rPr>
+          <w:b/>
+          <w:bCs/>
+          <w:sz w:val="28"/>
+          <w:szCs w:val="28"/>
+          <w:u w:val="single"/>
+        </w:rPr>
+        <w:t xml:space="preserve"> Week (Done on </w:t>
+      </w:r>
+      <w:r>
+        <w:rPr>
+          <w:b/>
+          <w:bCs/>
+          <w:sz w:val="28"/>
+          <w:szCs w:val="28"/>
+          <w:u w:val="single"/>
+        </w:rPr>
+        <w:t>21</w:t>
+      </w:r>
+      <w:r>
+        <w:rPr>
+          <w:b/>
+          <w:bCs/>
+          <w:sz w:val="28"/>
+          <w:szCs w:val="28"/>
+          <w:u w:val="single"/>
+        </w:rPr>
+        <w:t>/</w:t>
+      </w:r>
+      <w:r>
+        <w:rPr>
+          <w:b/>
+          <w:bCs/>
+          <w:sz w:val="28"/>
+          <w:szCs w:val="28"/>
+          <w:u w:val="single"/>
+        </w:rPr>
+        <w:t>5</w:t>
+      </w:r>
+      <w:r>
+        <w:rPr>
+          <w:b/>
+          <w:bCs/>
+          <w:sz w:val="28"/>
+          <w:szCs w:val="28"/>
+          <w:u w:val="single"/>
+        </w:rPr>
+        <w:t>/2023)</w:t>
+      </w:r>
+    </w:p>
+    <w:p>
+      <w:r>
+        <w:t>For the second week, we have decided to use Ching Heng’s game idea called “Etheria”. To summarize the game, “</w:t>
+      </w:r>
+      <w:r>
+        <w:t>Etheria</w:t>
+      </w:r>
+      <w:r>
+        <w:t>”</w:t>
+      </w:r>
+      <w:r>
+        <w:t xml:space="preserve"> is a competitive board game where players aim to earn the most points by </w:t>
+      </w:r>
+      <w:r>
+        <w:t>bidding for</w:t>
+      </w:r>
+      <w:r>
+        <w:t xml:space="preserve"> noble cards, trading resources, and participating in special events. Each player belongs to one of four factions and strategically navigates through phases to maximize their score.</w:t>
+      </w:r>
+      <w:r>
+        <w:t xml:space="preserve"> We have play tested the game on 20/5/2023 at Ri Sheng’s house with some paper </w:t>
+      </w:r>
+      <w:r>
+        <w:t xml:space="preserve">rectangular </w:t>
+      </w:r>
+      <w:r>
+        <w:t>cards with the</w:t>
+      </w:r>
+      <w:r>
+        <w:t xml:space="preserve"> type of noble, resource, and event written at the front. As we playtest through the game, we encounter some problems such as not having enough resource cards on each player hand, </w:t>
+      </w:r>
+      <w:r>
+        <w:t>punishment for losing a bid is too low, trading occurs too frequently, reaching the end game takes too long. This are the major problems along with some minor problems like unbalanced event cards for noble actives.</w:t>
+      </w:r>
+    </w:p>
+    <w:p>
+      <w:pPr>
+        <w:pStyle w:val="ListParagraph"/>
+        <w:numPr>
+          <w:ilvl w:val="0"/>
+          <w:numId w:val="1"/>
+        </w:numPr>
+      </w:pPr>
+      <w:r>
+        <w:t xml:space="preserve">Insufficient resource cards on each player – Originally, each player draws 5 cards at the start of the game and draws 2 more cards once their turn ends. We play tested with this originally and found out that by round 4 no one has enough to bid for more cards unless the draw event cards that allows one individual to draw more cards which is a bit unfair, and luck based. Now we decided to increase the starting card number from 5 to 6 so that players can participate in bidding if high-cost nobles come out, where they can choose to “All-In” or save for later nobles. Starting with 5 cards would mean lesser chance or meeting the requirements for bidding of higher nobles in the first round. Now we changed the rate of players getting resource cards from 2 resource cards for the player who ends his turn to every round after the first, </w:t>
+      </w:r>
+      <w:r>
+        <w:t>all players draw 3 cards at the start of each round. Firstly, card number increases from 2 to 3 which means more participation in bidding which we play tested it and it worked perfectly, as there are fewer rounds where nobles were skipped. Secondly, it is more consistent as all the players get their resource cards at the same time instead of getting it after their own turn. This is fairer as for example, after finishing my round and that round, I chose not to bid, so I won’t lose anything and get 2 resource cards which would obviously be more than the other players ahead of me, hence I would have a higher chance of winning the next few bids until the next round. Hence changing it to a more consistent way of getting resource cards. We also play tested it and found that when more players participate in bids for high nobles it is more thrilling and exciting as the point difference is lowered compared to someone who is just dominating other players.</w:t>
+      </w:r>
+    </w:p>
+    <w:p>
+      <w:pPr>
+        <w:pStyle w:val="ListParagraph"/>
+        <w:numPr>
+          <w:ilvl w:val="0"/>
+          <w:numId w:val="1"/>
+        </w:numPr>
+      </w:pPr>
+      <w:r>
+        <w:t xml:space="preserve">Punishment for </w:t>
+      </w:r>
+      <w:r>
+        <w:t>losing a bid</w:t>
+      </w:r>
+      <w:r>
+        <w:t xml:space="preserve"> – So this is another major issue as we play tested the game the first time. We found that </w:t>
+      </w:r>
+      <w:r>
+        <w:t xml:space="preserve">the punishment for losing a bid is a bit too low especially for higher nobles. The punishment was discarding 1 card for each player who participates in bids and loses regardless of the noble being bided. We changed it so that as the noble cost/rank goes higher the punishment would increase as there is not much risk if a player just loses one card with a chance that nobody bids for that high noble and he himself gets it. So, we changed to losing a bid for faction heroes would discard 3 cards, losing a bid for dukes would lose 2 cards and the rest would be 1. So, for higher nobles, the reward goes up, and the risk should also go up, so we made it that way which we play tested and its more fun and exciting when bidding for expensive nobles. </w:t>
+      </w:r>
+    </w:p>
+    <w:p>
+      <w:pPr>
+        <w:pStyle w:val="ListParagraph"/>
+        <w:numPr>
+          <w:ilvl w:val="0"/>
+          <w:numId w:val="1"/>
+        </w:numPr>
+      </w:pPr>
+      <w:r>
+        <w:t>Trading too frequently</w:t>
+      </w:r>
+      <w:r>
+        <w:t xml:space="preserve"> – So this is stated by Mr </w:t>
+      </w:r>
+      <w:proofErr w:type="spellStart"/>
+      <w:r>
+        <w:t>Oon</w:t>
+      </w:r>
+      <w:proofErr w:type="spellEnd"/>
+      <w:r>
+        <w:t xml:space="preserve"> himself that the trade takes too much time if each player gets to trade after each player’s turn. We play tested this and it indeed took too long so we have changed it to the players can trade once for each round from round 3 onwards. This makes the trading more balanced out as well as not taking too much time. We decided the round number 3 to start trading because that is when players get</w:t>
+      </w:r>
+      <w:r>
+        <w:t xml:space="preserve"> nobles from any faction which would make people want to trade for their own faction noble. We play tested this and it was just right as not much time is taken and the trading was not too little and not too much.</w:t>
+      </w:r>
+    </w:p>
+    <w:p>
+      <w:pPr>
+        <w:pStyle w:val="ListParagraph"/>
+        <w:numPr>
+          <w:ilvl w:val="0"/>
+          <w:numId w:val="1"/>
+        </w:numPr>
+      </w:pPr>
+      <w:r>
+        <w:t>Reaching the end game takes too long</w:t>
+      </w:r>
+      <w:r>
+        <w:t xml:space="preserve"> – This is a problem that we haven’t decided how to solve yet. I suggested to them that we should remove some low-ranking nobles (dukes and below) to make the total number of nobles be lesser. Because to reach the end game, the deck of noble should be entirely drawn, and each player would tally up their points. On the play testing day, we had 64 nobles which we never played finish, so I have decided to lower the number of nobles to 40 to 48 which is much lesser hence faster to end.</w:t>
+      </w:r>
+    </w:p>
+    <w:p>
+      <w:r>
+        <w:t xml:space="preserve">To summarize this week was for play testing and we fixed a lot of problems that affects the game. We are just left with some minor problems such as the naming of low-ranking nobles have duplicates as well as the abilities of event cards and nobles. </w:t>
+      </w:r>
+    </w:p>
+    <w:p/>
+    <w:p>
+      <w:pPr>
+        <w:pStyle w:val="paragraph"/>
+        <w:spacing w:before="0" w:beforeAutospacing="0" w:after="0" w:afterAutospacing="0"/>
+        <w:textAlignment w:val="baseline"/>
+        <w:rPr>
+          <w:rFonts w:ascii="Segoe UI" w:hAnsi="Segoe UI" w:cs="Segoe UI"/>
+          <w:sz w:val="18"/>
+          <w:szCs w:val="18"/>
+          <w:lang w:val="en-GB"/>
+        </w:rPr>
+      </w:pPr>
     </w:p>
     <w:p>
       <w:pPr>
@@ -1523,6 +1764,103 @@
     </w:sectPr>
   </w:body>
 </w:document>
+</file>
+
+<file path=word/numbering.xml><?xml version="1.0" encoding="utf-8"?>
+<w:numbering xmlns:wpc="http://schemas.microsoft.com/office/word/2010/wordprocessingCanvas" xmlns:cx="http://schemas.microsoft.com/office/drawing/2014/chartex" xmlns:cx1="http://schemas.microsoft.com/office/drawing/2015/9/8/chartex" xmlns:cx2="http://schemas.microsoft.com/office/drawing/2015/10/21/chartex" xmlns:cx3="http://schemas.microsoft.com/office/drawing/2016/5/9/chartex" xmlns:cx4="http://schemas.microsoft.com/office/drawing/2016/5/10/chartex" xmlns:cx5="http://schemas.microsoft.com/office/drawing/2016/5/11/chartex" xmlns:cx6="http://schemas.microsoft.com/office/drawing/2016/5/12/chartex" xmlns:cx7="http://schemas.microsoft.com/office/drawing/2016/5/13/chartex" xmlns:cx8="http://schemas.microsoft.com/office/drawing/2016/5/14/chartex" xmlns:mc="http://schemas.openxmlformats.org/markup-compatibility/2006" xmlns:aink="http://schemas.microsoft.com/office/drawing/2016/ink" xmlns:am3d="http://schemas.microsoft.com/office/drawing/2017/model3d" xmlns:o="urn:schemas-microsoft-com:office:office" xmlns:oel="http://schemas.microsoft.com/office/2019/extlst" xmlns:r="http://schemas.openxmlformats.org/officeDocument/2006/relationships" xmlns:m="http://schemas.openxmlformats.org/officeDocument/2006/math" xmlns:v="urn:schemas-microsoft-com:vml" xmlns:wp14="http://schemas.microsoft.com/office/word/2010/wordprocessingDrawing" xmlns:wp="http://schemas.openxmlformats.org/drawingml/2006/wordprocessingDrawing" xmlns:w10="urn:schemas-microsoft-com:office:word" xmlns:w="http://schemas.openxmlformats.org/wordprocessingml/2006/main" xmlns:w14="http://schemas.microsoft.com/office/word/2010/wordml" xmlns:w15="http://schemas.microsoft.com/office/word/2012/wordml" xmlns:w16cex="http://schemas.microsoft.com/office/word/2018/wordml/cex" xmlns:w16cid="http://schemas.microsoft.com/office/word/2016/wordml/cid" xmlns:w16="http://schemas.microsoft.com/office/word/2018/wordml" xmlns:w16du="http://schemas.microsoft.com/office/word/2023/wordml/word16du" xmlns:w16sdtdh="http://schemas.microsoft.com/office/word/2020/wordml/sdtdatahash" xmlns:w16se="http://schemas.microsoft.com/office/word/2015/wordml/symex" xmlns:wpg="http://schemas.microsoft.com/office/word/2010/wordprocessingGroup" xmlns:wpi="http://schemas.microsoft.com/office/word/2010/wordprocessingInk" xmlns:wne="http://schemas.microsoft.com/office/word/2006/wordml" xmlns:wps="http://schemas.microsoft.com/office/word/2010/wordprocessingShape" mc:Ignorable="w14 w15 w16se w16cid w16 w16cex w16sdtdh wp14">
+  <w:abstractNum w:abstractNumId="0" w15:restartNumberingAfterBreak="0">
+    <w:nsid w:val="579413E7"/>
+    <w:multiLevelType w:val="hybridMultilevel"/>
+    <w:tmpl w:val="DCB48C10"/>
+    <w:lvl w:ilvl="0" w:tplc="4809000F">
+      <w:start w:val="1"/>
+      <w:numFmt w:val="decimal"/>
+      <w:lvlText w:val="%1."/>
+      <w:lvlJc w:val="left"/>
+      <w:pPr>
+        <w:ind w:left="720" w:hanging="360"/>
+      </w:pPr>
+      <w:rPr>
+        <w:rFonts w:hint="default"/>
+      </w:rPr>
+    </w:lvl>
+    <w:lvl w:ilvl="1" w:tplc="48090019" w:tentative="1">
+      <w:start w:val="1"/>
+      <w:numFmt w:val="lowerLetter"/>
+      <w:lvlText w:val="%2."/>
+      <w:lvlJc w:val="left"/>
+      <w:pPr>
+        <w:ind w:left="1440" w:hanging="360"/>
+      </w:pPr>
+    </w:lvl>
+    <w:lvl w:ilvl="2" w:tplc="4809001B" w:tentative="1">
+      <w:start w:val="1"/>
+      <w:numFmt w:val="lowerRoman"/>
+      <w:lvlText w:val="%3."/>
+      <w:lvlJc w:val="right"/>
+      <w:pPr>
+        <w:ind w:left="2160" w:hanging="180"/>
+      </w:pPr>
+    </w:lvl>
+    <w:lvl w:ilvl="3" w:tplc="4809000F" w:tentative="1">
+      <w:start w:val="1"/>
+      <w:numFmt w:val="decimal"/>
+      <w:lvlText w:val="%4."/>
+      <w:lvlJc w:val="left"/>
+      <w:pPr>
+        <w:ind w:left="2880" w:hanging="360"/>
+      </w:pPr>
+    </w:lvl>
+    <w:lvl w:ilvl="4" w:tplc="48090019" w:tentative="1">
+      <w:start w:val="1"/>
+      <w:numFmt w:val="lowerLetter"/>
+      <w:lvlText w:val="%5."/>
+      <w:lvlJc w:val="left"/>
+      <w:pPr>
+        <w:ind w:left="3600" w:hanging="360"/>
+      </w:pPr>
+    </w:lvl>
+    <w:lvl w:ilvl="5" w:tplc="4809001B" w:tentative="1">
+      <w:start w:val="1"/>
+      <w:numFmt w:val="lowerRoman"/>
+      <w:lvlText w:val="%6."/>
+      <w:lvlJc w:val="right"/>
+      <w:pPr>
+        <w:ind w:left="4320" w:hanging="180"/>
+      </w:pPr>
+    </w:lvl>
+    <w:lvl w:ilvl="6" w:tplc="4809000F" w:tentative="1">
+      <w:start w:val="1"/>
+      <w:numFmt w:val="decimal"/>
+      <w:lvlText w:val="%7."/>
+      <w:lvlJc w:val="left"/>
+      <w:pPr>
+        <w:ind w:left="5040" w:hanging="360"/>
+      </w:pPr>
+    </w:lvl>
+    <w:lvl w:ilvl="7" w:tplc="48090019" w:tentative="1">
+      <w:start w:val="1"/>
+      <w:numFmt w:val="lowerLetter"/>
+      <w:lvlText w:val="%8."/>
+      <w:lvlJc w:val="left"/>
+      <w:pPr>
+        <w:ind w:left="5760" w:hanging="360"/>
+      </w:pPr>
+    </w:lvl>
+    <w:lvl w:ilvl="8" w:tplc="4809001B" w:tentative="1">
+      <w:start w:val="1"/>
+      <w:numFmt w:val="lowerRoman"/>
+      <w:lvlText w:val="%9."/>
+      <w:lvlJc w:val="right"/>
+      <w:pPr>
+        <w:ind w:left="6480" w:hanging="180"/>
+      </w:pPr>
+    </w:lvl>
+  </w:abstractNum>
+  <w:num w:numId="1" w16cid:durableId="1417939357">
+    <w:abstractNumId w:val="0"/>
+  </w:num>
+</w:numbering>
 </file>
 
 <file path=word/styles.xml><?xml version="1.0" encoding="utf-8"?>
@@ -1925,6 +2263,7 @@
   <w:style w:type="paragraph" w:default="1" w:styleId="Normal">
     <w:name w:val="Normal"/>
     <w:qFormat/>
+    <w:rsid w:val="00081824"/>
   </w:style>
   <w:style w:type="character" w:default="1" w:styleId="DefaultParagraphFont">
     <w:name w:val="Default Paragraph Font"/>
@@ -1992,6 +2331,17 @@
     <w:name w:val="scxw123954603"/>
     <w:basedOn w:val="DefaultParagraphFont"/>
     <w:rsid w:val="00F878E9"/>
+  </w:style>
+  <w:style w:type="paragraph" w:styleId="ListParagraph">
+    <w:name w:val="List Paragraph"/>
+    <w:basedOn w:val="Normal"/>
+    <w:uiPriority w:val="34"/>
+    <w:qFormat/>
+    <w:rsid w:val="00231612"/>
+    <w:pPr>
+      <w:ind w:left="720"/>
+      <w:contextualSpacing/>
+    </w:pPr>
   </w:style>
 </w:styles>
 </file>

</xml_diff>